<commit_message>
fix capitalisation, tweaks to weapon icons, net error icon.
</commit_message>
<xml_diff>
--- a/docs/Backstory.docx
+++ b/docs/Backstory.docx
@@ -163,49 +163,7 @@
         <w:rPr>
           <w:rFonts w:ascii="Arial" w:hAnsi="Arial" w:cs="Arial"/>
         </w:rPr>
-        <w:t xml:space="preserve">They did not pose a threat to humanity anymore, thanks to the efforts of </w:t>
-      </w:r>
-      <w:proofErr w:type="spellStart"/>
-      <w:r>
-        <w:rPr>
-          <w:rFonts w:ascii="Arial" w:hAnsi="Arial" w:cs="Arial"/>
-        </w:rPr>
-        <w:t>Dr.</w:t>
-      </w:r>
-      <w:proofErr w:type="spellEnd"/>
-      <w:r>
-        <w:rPr>
-          <w:rFonts w:ascii="Arial" w:hAnsi="Arial" w:cs="Arial"/>
-        </w:rPr>
-        <w:t xml:space="preserve"> Jennifer Coleman Hacks-Smith-Karp-</w:t>
-      </w:r>
-      <w:proofErr w:type="spellStart"/>
-      <w:r>
-        <w:rPr>
-          <w:rFonts w:ascii="Arial" w:hAnsi="Arial" w:cs="Arial"/>
-        </w:rPr>
-        <w:t>Wladomnosoczócy</w:t>
-      </w:r>
-      <w:proofErr w:type="spellEnd"/>
-      <w:r>
-        <w:rPr>
-          <w:rFonts w:ascii="Arial" w:hAnsi="Arial" w:cs="Arial"/>
-        </w:rPr>
-        <w:t xml:space="preserve"> VI and her team of researchers, who developed the </w:t>
-      </w:r>
-      <w:proofErr w:type="spellStart"/>
-      <w:r>
-        <w:rPr>
-          <w:rFonts w:ascii="Arial" w:hAnsi="Arial" w:cs="Arial"/>
-        </w:rPr>
-        <w:t>ZomboNO</w:t>
-      </w:r>
-      <w:proofErr w:type="spellEnd"/>
-      <w:r>
-        <w:rPr>
-          <w:rFonts w:ascii="Arial" w:hAnsi="Arial" w:cs="Arial"/>
-        </w:rPr>
-        <w:t xml:space="preserve"> vaccine in order to cure zombie infections, with a</w:t>
+        <w:t>They did not pose a threat to humanity anymore, thanks to the efforts of Dr. Jennifer Coleman Hacks-Smith-Karp-Wladomnosoczócy VI and her team of researchers, who developed the ZomboNO vaccine in order to cure zombie infections, with a</w:t>
       </w:r>
       <w:r>
         <w:rPr>
@@ -273,25 +231,7 @@
           <w:i/>
           <w:iCs/>
         </w:rPr>
-        <w:t xml:space="preserve">Zombie </w:t>
-      </w:r>
-      <w:proofErr w:type="spellStart"/>
-      <w:r>
-        <w:rPr>
-          <w:rFonts w:ascii="Arial" w:hAnsi="Arial" w:cs="Arial"/>
-          <w:i/>
-          <w:iCs/>
-        </w:rPr>
-        <w:t>Bamfuslicator</w:t>
-      </w:r>
-      <w:proofErr w:type="spellEnd"/>
-      <w:r>
-        <w:rPr>
-          <w:rFonts w:ascii="Arial" w:hAnsi="Arial" w:cs="Arial"/>
-          <w:i/>
-          <w:iCs/>
-        </w:rPr>
-        <w:t xml:space="preserve"> 8000X</w:t>
+        <w:t>Zombie Bamfuslicator 8000X</w:t>
       </w:r>
       <w:r>
         <w:rPr>
@@ -364,29 +304,32 @@
         </w:rPr>
         <w:t xml:space="preserve">World Zombie </w:t>
       </w:r>
-      <w:proofErr w:type="spellStart"/>
       <w:r>
         <w:rPr>
           <w:rFonts w:ascii="Arial" w:hAnsi="Arial" w:cs="Arial"/>
           <w:i/>
           <w:iCs/>
         </w:rPr>
-        <w:t>Zombie</w:t>
-      </w:r>
-      <w:proofErr w:type="spellEnd"/>
-      <w:r>
-        <w:rPr>
-          <w:rFonts w:ascii="Arial" w:hAnsi="Arial" w:cs="Arial"/>
-          <w:i/>
-          <w:iCs/>
-        </w:rPr>
-        <w:t xml:space="preserve"> League </w:t>
-      </w:r>
-      <w:r>
-        <w:rPr>
-          <w:rFonts w:ascii="Arial" w:hAnsi="Arial" w:cs="Arial"/>
-        </w:rPr>
-        <w:t>in 2041, which is now in its fourth iteration; it has become one of the world’s most popular sports with over fifty million people watching the latest, 2044 iteration. The 2045 Zombie League is about to begin, and it is sure to absolutely smash all previous records with over 2,000 entrants successfully qualifying for the tournament! What could go wrong?</w:t>
+        <w:t xml:space="preserve">Zombie League </w:t>
+      </w:r>
+      <w:r>
+        <w:rPr>
+          <w:rFonts w:ascii="Arial" w:hAnsi="Arial" w:cs="Arial"/>
+        </w:rPr>
+        <w:t>in 2041, which is now in its fourth iteration; it has become one of the world’s most popular sports with over fifty million people watching the latest, 2044 iteration</w:t>
+      </w:r>
+      <w:r>
+        <w:rPr>
+          <w:rStyle w:val="FootnoteReference"/>
+          <w:rFonts w:ascii="Arial" w:hAnsi="Arial" w:cs="Arial"/>
+        </w:rPr>
+        <w:footnoteReference w:id="1"/>
+      </w:r>
+      <w:r>
+        <w:rPr>
+          <w:rFonts w:ascii="Arial" w:hAnsi="Arial" w:cs="Arial"/>
+        </w:rPr>
+        <w:t>. The 2045 Zombie League is about to begin, and it is sure to absolutely smash all previous records with over 2,000 entrants successfully qualifying for the tournament! What could go wrong?</w:t>
       </w:r>
     </w:p>
     <w:p>
@@ -403,7 +346,7 @@
       </w:r>
     </w:p>
     <w:sectPr>
-      <w:headerReference w:type="default" r:id="rId6"/>
+      <w:headerReference w:type="default" r:id="rId7"/>
       <w:pgSz w:w="11906" w:h="16838"/>
       <w:pgMar w:top="1440" w:right="1440" w:bottom="1440" w:left="1440" w:header="708" w:footer="708" w:gutter="0"/>
       <w:cols w:space="708"/>
@@ -460,6 +403,48 @@
       </w:r>
     </w:p>
   </w:footnote>
+  <w:footnote w:id="1">
+    <w:p>
+      <w:pPr>
+        <w:pStyle w:val="FootnoteText"/>
+        <w:rPr>
+          <w:rFonts w:ascii="Arial" w:hAnsi="Arial" w:cs="Arial"/>
+        </w:rPr>
+      </w:pPr>
+      <w:r>
+        <w:rPr>
+          <w:rStyle w:val="FootnoteReference"/>
+          <w:rFonts w:ascii="Arial" w:hAnsi="Arial" w:cs="Arial"/>
+        </w:rPr>
+        <w:footnoteRef/>
+      </w:r>
+      <w:r>
+        <w:rPr>
+          <w:rFonts w:ascii="Arial" w:hAnsi="Arial" w:cs="Arial"/>
+        </w:rPr>
+        <w:t xml:space="preserve"> Viewe</w:t>
+      </w:r>
+      <w:r>
+        <w:rPr>
+          <w:rFonts w:ascii="Arial" w:hAnsi="Arial" w:cs="Arial"/>
+        </w:rPr>
+        <w:t>rship was plummeting when the “33</w:t>
+      </w:r>
+      <w:r>
+        <w:rPr>
+          <w:rFonts w:ascii="Arial" w:hAnsi="Arial" w:cs="Arial"/>
+          <w:vertAlign w:val="superscript"/>
+        </w:rPr>
+        <w:t>rd</w:t>
+      </w:r>
+      <w:r>
+        <w:rPr>
+          <w:rFonts w:ascii="Arial" w:hAnsi="Arial" w:cs="Arial"/>
+        </w:rPr>
+        <w:t xml:space="preserve"> Team” led by Zbezgorz Bzaun won 114 matches in a row, but after they were deported to an unknown location, viewership (and advertising revenue!) returned.</w:t>
+      </w:r>
+    </w:p>
+  </w:footnote>
 </w:footnotes>
 </file>
 
@@ -474,23 +459,13 @@
         <w:szCs w:val="36"/>
       </w:rPr>
     </w:pPr>
-    <w:proofErr w:type="spellStart"/>
     <w:r>
       <w:rPr>
         <w:rFonts w:ascii="Arial" w:hAnsi="Arial" w:cs="Arial"/>
         <w:sz w:val="36"/>
         <w:szCs w:val="36"/>
       </w:rPr>
-      <w:t>Zombono</w:t>
-    </w:r>
-    <w:proofErr w:type="spellEnd"/>
-    <w:r>
-      <w:rPr>
-        <w:rFonts w:ascii="Arial" w:hAnsi="Arial" w:cs="Arial"/>
-        <w:sz w:val="36"/>
-        <w:szCs w:val="36"/>
-      </w:rPr>
-      <w:t xml:space="preserve"> Backstory</w:t>
+      <w:t>Zombono Backstory</w:t>
     </w:r>
   </w:p>
 </w:hdr>
@@ -968,6 +943,45 @@
     <w:uiPriority w:val="99"/>
     <w:rsid w:val="006B6CD4"/>
   </w:style>
+  <w:style w:type="paragraph" w:styleId="FootnoteText">
+    <w:name w:val="footnote text"/>
+    <w:basedOn w:val="Normal"/>
+    <w:link w:val="FootnoteTextChar"/>
+    <w:uiPriority w:val="99"/>
+    <w:semiHidden/>
+    <w:unhideWhenUsed/>
+    <w:rsid w:val="00560EFA"/>
+    <w:pPr>
+      <w:spacing w:after="0" w:line="240" w:lineRule="auto"/>
+    </w:pPr>
+    <w:rPr>
+      <w:sz w:val="20"/>
+      <w:szCs w:val="20"/>
+    </w:rPr>
+  </w:style>
+  <w:style w:type="character" w:customStyle="1" w:styleId="FootnoteTextChar">
+    <w:name w:val="Footnote Text Char"/>
+    <w:basedOn w:val="DefaultParagraphFont"/>
+    <w:link w:val="FootnoteText"/>
+    <w:uiPriority w:val="99"/>
+    <w:semiHidden/>
+    <w:rsid w:val="00560EFA"/>
+    <w:rPr>
+      <w:sz w:val="20"/>
+      <w:szCs w:val="20"/>
+    </w:rPr>
+  </w:style>
+  <w:style w:type="character" w:styleId="FootnoteReference">
+    <w:name w:val="footnote reference"/>
+    <w:basedOn w:val="DefaultParagraphFont"/>
+    <w:uiPriority w:val="99"/>
+    <w:semiHidden/>
+    <w:unhideWhenUsed/>
+    <w:rsid w:val="00560EFA"/>
+    <w:rPr>
+      <w:vertAlign w:val="superscript"/>
+    </w:rPr>
+  </w:style>
 </w:styles>
 </file>
 
@@ -1264,4 +1278,16 @@
     </a:ext>
   </a:extLst>
 </a:theme>
+</file>
+
+<file path=customXml/item1.xml><?xml version="1.0" encoding="utf-8"?>
+<b:Sources xmlns:b="http://schemas.openxmlformats.org/officeDocument/2006/bibliography" xmlns="http://schemas.openxmlformats.org/officeDocument/2006/bibliography" SelectedStyle="\APASixthEditionOfficeOnline.xsl" StyleName="APA" Version="6"/>
+</file>
+
+<file path=customXml/itemProps1.xml><?xml version="1.0" encoding="utf-8"?>
+<ds:datastoreItem xmlns:ds="http://schemas.openxmlformats.org/officeDocument/2006/customXml" ds:itemID="{8A3B0FE4-882C-4B9B-9BC4-C3C3FD807B87}">
+  <ds:schemaRefs>
+    <ds:schemaRef ds:uri="http://schemas.openxmlformats.org/officeDocument/2006/bibliography"/>
+  </ds:schemaRefs>
+</ds:datastoreItem>
 </file>
</xml_diff>

<commit_message>
add cl_hideui, begin working on other zombie types
</commit_message>
<xml_diff>
--- a/docs/Backstory.docx
+++ b/docs/Backstory.docx
@@ -282,7 +282,19 @@
         <w:rPr>
           <w:rFonts w:ascii="Arial" w:hAnsi="Arial" w:cs="Arial"/>
         </w:rPr>
-        <w:t xml:space="preserve">her suggestion was seriously taken up by the World Zombie Sports League </w:t>
+        <w:t xml:space="preserve">her suggestion was seriously taken up </w:t>
+      </w:r>
+      <w:r>
+        <w:rPr>
+          <w:rFonts w:ascii="Arial" w:hAnsi="Arial" w:cs="Arial"/>
+        </w:rPr>
+        <w:t xml:space="preserve">– this led to the formation of the </w:t>
+      </w:r>
+      <w:r>
+        <w:rPr>
+          <w:rFonts w:ascii="Arial" w:hAnsi="Arial" w:cs="Arial"/>
+        </w:rPr>
+        <w:t xml:space="preserve">World Zombie Sports League </w:t>
       </w:r>
       <w:r>
         <w:rPr>

</xml_diff>

<commit_message>
allow loading pics from anywhere
</commit_message>
<xml_diff>
--- a/docs/Backstory.docx
+++ b/docs/Backstory.docx
@@ -48,7 +48,19 @@
         <w:rPr>
           <w:rFonts w:ascii="Arial" w:hAnsi="Arial" w:cs="Arial"/>
         </w:rPr>
-        <w:t xml:space="preserve">“Fumigator Values Above Nominal” </w:t>
+        <w:t>“</w:t>
+      </w:r>
+      <w:r>
+        <w:rPr>
+          <w:rFonts w:ascii="Arial" w:hAnsi="Arial" w:cs="Arial"/>
+        </w:rPr>
+        <w:t xml:space="preserve">Florida </w:t>
+      </w:r>
+      <w:r>
+        <w:rPr>
+          <w:rFonts w:ascii="Arial" w:hAnsi="Arial" w:cs="Arial"/>
+        </w:rPr>
+        <w:t xml:space="preserve">Fumigator Values Above Nominal” </w:t>
       </w:r>
       <w:r>
         <w:rPr>
@@ -66,13 +78,57 @@
         <w:rPr>
           <w:rFonts w:ascii="Arial" w:hAnsi="Arial" w:cs="Arial"/>
         </w:rPr>
-        <w:t xml:space="preserve">with a shockingly low level of death </w:t>
-      </w:r>
-      <w:r>
-        <w:rPr>
-          <w:rFonts w:ascii="Arial" w:hAnsi="Arial" w:cs="Arial"/>
-        </w:rPr>
-        <w:t xml:space="preserve">(drilling into Europa with a probe was always a bad idea, but Congress needed a morale boost…) </w:t>
+        <w:t>with</w:t>
+      </w:r>
+      <w:r>
+        <w:rPr>
+          <w:rFonts w:ascii="Arial" w:hAnsi="Arial" w:cs="Arial"/>
+        </w:rPr>
+        <w:t xml:space="preserve"> a shockingly low level of death </w:t>
+      </w:r>
+      <w:r>
+        <w:rPr>
+          <w:rFonts w:ascii="Arial" w:hAnsi="Arial" w:cs="Arial"/>
+        </w:rPr>
+        <w:t>(drilling into Europa</w:t>
+      </w:r>
+      <w:r>
+        <w:rPr>
+          <w:rFonts w:ascii="Arial" w:hAnsi="Arial" w:cs="Arial"/>
+        </w:rPr>
+        <w:t xml:space="preserve">? (or Alpha </w:t>
+      </w:r>
+      <w:proofErr w:type="spellStart"/>
+      <w:r>
+        <w:rPr>
+          <w:rFonts w:ascii="Arial" w:hAnsi="Arial" w:cs="Arial"/>
+        </w:rPr>
+        <w:t>Centurai</w:t>
+      </w:r>
+      <w:proofErr w:type="spellEnd"/>
+      <w:r>
+        <w:rPr>
+          <w:rFonts w:ascii="Arial" w:hAnsi="Arial" w:cs="Arial"/>
+        </w:rPr>
+        <w:t>)</w:t>
+      </w:r>
+      <w:r>
+        <w:rPr>
+          <w:rFonts w:ascii="Arial" w:hAnsi="Arial" w:cs="Arial"/>
+        </w:rPr>
+        <w:t xml:space="preserve"> with a probe was always a bad idea, but Congress needed a morale boost</w:t>
+      </w:r>
+      <w:r>
+        <w:rPr>
+          <w:rFonts w:ascii="Arial" w:hAnsi="Arial" w:cs="Arial"/>
+        </w:rPr>
+        <w:t xml:space="preserve"> after the catastrophic defeat in the Chino Wars</w:t>
+      </w:r>
+      <w:r>
+        <w:rPr>
+          <w:rFonts w:ascii="Arial" w:hAnsi="Arial" w:cs="Arial"/>
+        </w:rPr>
+        <w:t xml:space="preserve">…) </w:t>
       </w:r>
       <w:r>
         <w:rPr>
@@ -114,7 +170,19 @@
         <w:rPr>
           <w:rFonts w:ascii="Arial" w:hAnsi="Arial" w:cs="Arial"/>
         </w:rPr>
-        <w:t>Ogre, Latvia (they had chosen to build it there on the suggestion of their allies, the Ogres, because it had the same name as them and “sounded cool”), humanity had a problem – while organised zombie resistance was broken, there were still millions of zombies (some of which did not even know the reasons for them being on Earth, or were unaware of the defeat of the zombie invasion of Earth)</w:t>
+        <w:t xml:space="preserve">Ogre, Latvia (they had chosen to build it there on the suggestion of their allies, the Ogres, because it had the same name as them and “sounded cool”), </w:t>
+      </w:r>
+      <w:r>
+        <w:rPr>
+          <w:rFonts w:ascii="Arial" w:hAnsi="Arial" w:cs="Arial"/>
+        </w:rPr>
+        <w:t xml:space="preserve">and the February 2040 siege of the Zombie-Ogre Alliance’s Moon Base (see: Co-Op Chapter 8) </w:t>
+      </w:r>
+      <w:r>
+        <w:rPr>
+          <w:rFonts w:ascii="Arial" w:hAnsi="Arial" w:cs="Arial"/>
+        </w:rPr>
+        <w:t>humanity had a problem – while organised zombie resistance was broken, there were still millions of zombies (some of which did not even know the reasons for them being on Earth, or were unaware of the defeat of the zombie invasion of Earth)</w:t>
       </w:r>
       <w:r>
         <w:rPr>
@@ -163,7 +231,49 @@
         <w:rPr>
           <w:rFonts w:ascii="Arial" w:hAnsi="Arial" w:cs="Arial"/>
         </w:rPr>
-        <w:t>They did not pose a threat to humanity anymore, thanks to the efforts of Dr. Jennifer Coleman Hacks-Smith-Karp-Wladomnosoczócy VI and her team of researchers, who developed the ZomboNO vaccine in order to cure zombie infections, with a</w:t>
+        <w:t xml:space="preserve">They did not pose a threat to humanity anymore, thanks to the efforts of </w:t>
+      </w:r>
+      <w:proofErr w:type="spellStart"/>
+      <w:r>
+        <w:rPr>
+          <w:rFonts w:ascii="Arial" w:hAnsi="Arial" w:cs="Arial"/>
+        </w:rPr>
+        <w:t>Dr.</w:t>
+      </w:r>
+      <w:proofErr w:type="spellEnd"/>
+      <w:r>
+        <w:rPr>
+          <w:rFonts w:ascii="Arial" w:hAnsi="Arial" w:cs="Arial"/>
+        </w:rPr>
+        <w:t xml:space="preserve"> Jennifer Coleman Hacks-Smith-Karp-</w:t>
+      </w:r>
+      <w:proofErr w:type="spellStart"/>
+      <w:r>
+        <w:rPr>
+          <w:rFonts w:ascii="Arial" w:hAnsi="Arial" w:cs="Arial"/>
+        </w:rPr>
+        <w:t>Wladomnosoczócy</w:t>
+      </w:r>
+      <w:proofErr w:type="spellEnd"/>
+      <w:r>
+        <w:rPr>
+          <w:rFonts w:ascii="Arial" w:hAnsi="Arial" w:cs="Arial"/>
+        </w:rPr>
+        <w:t xml:space="preserve"> VI and her team of researchers, who developed the </w:t>
+      </w:r>
+      <w:proofErr w:type="spellStart"/>
+      <w:r>
+        <w:rPr>
+          <w:rFonts w:ascii="Arial" w:hAnsi="Arial" w:cs="Arial"/>
+        </w:rPr>
+        <w:t>ZomboNO</w:t>
+      </w:r>
+      <w:proofErr w:type="spellEnd"/>
+      <w:r>
+        <w:rPr>
+          <w:rFonts w:ascii="Arial" w:hAnsi="Arial" w:cs="Arial"/>
+        </w:rPr>
+        <w:t xml:space="preserve"> vaccine in order to cure zombie infections, with a</w:t>
       </w:r>
       <w:r>
         <w:rPr>
@@ -231,7 +341,25 @@
           <w:i/>
           <w:iCs/>
         </w:rPr>
-        <w:t>Zombie Bamfuslicator 8000X</w:t>
+        <w:t xml:space="preserve">Zombie </w:t>
+      </w:r>
+      <w:proofErr w:type="spellStart"/>
+      <w:r>
+        <w:rPr>
+          <w:rFonts w:ascii="Arial" w:hAnsi="Arial" w:cs="Arial"/>
+          <w:i/>
+          <w:iCs/>
+        </w:rPr>
+        <w:t>Bamfuslicator</w:t>
+      </w:r>
+      <w:proofErr w:type="spellEnd"/>
+      <w:r>
+        <w:rPr>
+          <w:rFonts w:ascii="Arial" w:hAnsi="Arial" w:cs="Arial"/>
+          <w:i/>
+          <w:iCs/>
+        </w:rPr>
+        <w:t xml:space="preserve"> 8000X</w:t>
       </w:r>
       <w:r>
         <w:rPr>
@@ -316,13 +444,23 @@
         </w:rPr>
         <w:t xml:space="preserve">World Zombie </w:t>
       </w:r>
+      <w:proofErr w:type="spellStart"/>
       <w:r>
         <w:rPr>
           <w:rFonts w:ascii="Arial" w:hAnsi="Arial" w:cs="Arial"/>
           <w:i/>
           <w:iCs/>
         </w:rPr>
-        <w:t xml:space="preserve">Zombie League </w:t>
+        <w:t>Zombie</w:t>
+      </w:r>
+      <w:proofErr w:type="spellEnd"/>
+      <w:r>
+        <w:rPr>
+          <w:rFonts w:ascii="Arial" w:hAnsi="Arial" w:cs="Arial"/>
+          <w:i/>
+          <w:iCs/>
+        </w:rPr>
+        <w:t xml:space="preserve"> League </w:t>
       </w:r>
       <w:r>
         <w:rPr>
@@ -453,7 +591,35 @@
         <w:rPr>
           <w:rFonts w:ascii="Arial" w:hAnsi="Arial" w:cs="Arial"/>
         </w:rPr>
-        <w:t xml:space="preserve"> Team” led by Zbezgorz Bzaun won 114 matches in a row, but after they were deported to an unknown location, viewership (and advertising revenue!) returned.</w:t>
+        <w:t xml:space="preserve"> Team” led by </w:t>
+      </w:r>
+      <w:proofErr w:type="spellStart"/>
+      <w:r>
+        <w:rPr>
+          <w:rFonts w:ascii="Arial" w:hAnsi="Arial" w:cs="Arial"/>
+        </w:rPr>
+        <w:t>Zbezgorz</w:t>
+      </w:r>
+      <w:proofErr w:type="spellEnd"/>
+      <w:r>
+        <w:rPr>
+          <w:rFonts w:ascii="Arial" w:hAnsi="Arial" w:cs="Arial"/>
+        </w:rPr>
+        <w:t xml:space="preserve"> </w:t>
+      </w:r>
+      <w:proofErr w:type="spellStart"/>
+      <w:r>
+        <w:rPr>
+          <w:rFonts w:ascii="Arial" w:hAnsi="Arial" w:cs="Arial"/>
+        </w:rPr>
+        <w:t>Bzaun</w:t>
+      </w:r>
+      <w:proofErr w:type="spellEnd"/>
+      <w:r>
+        <w:rPr>
+          <w:rFonts w:ascii="Arial" w:hAnsi="Arial" w:cs="Arial"/>
+        </w:rPr>
+        <w:t xml:space="preserve"> won 114 matches in a row, but after they were deported to an unknown location, viewership (and advertising revenue!) returned.</w:t>
       </w:r>
     </w:p>
   </w:footnote>
@@ -471,13 +637,23 @@
         <w:szCs w:val="36"/>
       </w:rPr>
     </w:pPr>
+    <w:proofErr w:type="spellStart"/>
     <w:r>
       <w:rPr>
         <w:rFonts w:ascii="Arial" w:hAnsi="Arial" w:cs="Arial"/>
         <w:sz w:val="36"/>
         <w:szCs w:val="36"/>
       </w:rPr>
-      <w:t>Zombono Backstory</w:t>
+      <w:t>Zombono</w:t>
+    </w:r>
+    <w:proofErr w:type="spellEnd"/>
+    <w:r>
+      <w:rPr>
+        <w:rFonts w:ascii="Arial" w:hAnsi="Arial" w:cs="Arial"/>
+        <w:sz w:val="36"/>
+        <w:szCs w:val="36"/>
+      </w:rPr>
+      <w:t xml:space="preserve"> Backstory</w:t>
     </w:r>
   </w:p>
 </w:hdr>

</xml_diff>